<commit_message>
changes file structure to fit unity custom package requirements, added asset legal files
</commit_message>
<xml_diff>
--- a/Issues.docx
+++ b/Issues.docx
@@ -47,6 +47,53 @@
         <w:t>Resource nodes don’t have premade attributes</w:t>
       </w:r>
     </w:p>
+    <w:p>
+      <w:r>
+        <w:t xml:space="preserve">No longer uses </w:t>
+      </w:r>
+      <w:proofErr w:type="spellStart"/>
+      <w:r>
+        <w:t>enum</w:t>
+      </w:r>
+      <w:proofErr w:type="spellEnd"/>
+      <w:r>
+        <w:t xml:space="preserve"> for resource and collection method identification</w:t>
+      </w:r>
+    </w:p>
+    <w:p>
+      <w:r>
+        <w:t>Resource, Collection Method, and Attributes are now Objects containing structs with variables</w:t>
+      </w:r>
+    </w:p>
+    <w:p>
+      <w:r>
+        <w:t xml:space="preserve">Collection Method no longer has </w:t>
+      </w:r>
+      <w:proofErr w:type="spellStart"/>
+      <w:r>
+        <w:t>resourceUsedFor</w:t>
+      </w:r>
+      <w:proofErr w:type="spellEnd"/>
+      <w:r>
+        <w:t xml:space="preserve"> attribute</w:t>
+      </w:r>
+    </w:p>
+    <w:p>
+      <w:r>
+        <w:t>Attributes are no longer 4 lists of different variable</w:t>
+      </w:r>
+      <w:r>
+        <w:t xml:space="preserve">s, instead an object with a struct containing a </w:t>
+      </w:r>
+      <w:proofErr w:type="spellStart"/>
+      <w:r>
+        <w:t>Varaible</w:t>
+      </w:r>
+      <w:proofErr w:type="spellEnd"/>
+      <w:r>
+        <w:t xml:space="preserve"> object and a string</w:t>
+      </w:r>
+    </w:p>
     <w:p/>
     <w:p>
       <w:pPr>
@@ -89,8 +136,21 @@
     </w:p>
     <w:p>
       <w:r>
-        <w:t>Very little knowledge on networking</w:t>
-      </w:r>
+        <w:t>Very little knowledge o</w:t>
+      </w:r>
+      <w:r>
+        <w:t>f</w:t>
+      </w:r>
+      <w:r>
+        <w:t xml:space="preserve"> networking</w:t>
+      </w:r>
+    </w:p>
+    <w:p>
+      <w:proofErr w:type="spellStart"/>
+      <w:r>
+        <w:t>Overscoped</w:t>
+      </w:r>
+      <w:proofErr w:type="spellEnd"/>
     </w:p>
     <w:p/>
     <w:sectPr>

</xml_diff>